<commit_message>
updated UAC triage collection one pager
</commit_message>
<xml_diff>
--- a/documents/evidence collection one pagers/Triage/Unix/IBM X-Force IR - Unix Live Triage with UAC.docx
+++ b/documents/evidence collection one pagers/Triage/Unix/IBM X-Force IR - Unix Live Triage with UAC.docx
@@ -412,6 +412,12 @@
         <w:t>Run command</w:t>
       </w:r>
       <w:r>
+        <w:rPr>
+          <w:rStyle w:val="FootnoteReference"/>
+        </w:rPr>
+        <w:footnoteReference w:id="1"/>
+      </w:r>
+      <w:r>
         <w:t>:</w:t>
       </w:r>
     </w:p>
@@ -444,13 +450,13 @@
         <w:t xml:space="preserve"> </w:t>
       </w:r>
       <w:r>
-        <w:t>-</w:t>
-      </w:r>
-      <w:r>
-        <w:t>a</w:t>
-      </w:r>
-      <w:r>
-        <w:t xml:space="preserve"> -e all</w:t>
+        <w:rPr>
+          <w:color w:val="000000"/>
+          <w:sz w:val="18"/>
+          <w:szCs w:val="18"/>
+          <w:shd w:val="clear" w:color="auto" w:fill="F8F8F8"/>
+        </w:rPr>
+        <w:t>-p full</w:t>
       </w:r>
       <w:r>
         <w:t xml:space="preserve"> &lt;DESTINATION FOLDER&gt;</w:t>
@@ -479,7 +485,10 @@
       </w:r>
       <w:proofErr w:type="spellEnd"/>
       <w:r>
-        <w:t>-&lt;hostname&gt;-&lt;OS&gt;-YYYYMMDDHHMMSS.tar.gz and another file with a similar name containing the MD5 hash of the output file.</w:t>
+        <w:t xml:space="preserve">-&lt;hostname&gt;-&lt;OS&gt;-YYYYMMDDHHMMSS.tar.gz and another file </w:t>
+      </w:r>
+      <w:r>
+        <w:t>with a similar name containing the MD5 hash of the output file.</w:t>
       </w:r>
     </w:p>
     <w:p>
@@ -676,57 +685,77 @@
           <w:bdr w:val="none" w:sz="0" w:space="0" w:color="auto" w:frame="1"/>
           <w:lang w:eastAsia="en-GB"/>
         </w:rPr>
-        <w:t xml:space="preserve">-P </w:t>
-      </w:r>
-      <w:r>
-        <w:rPr>
-          <w:rFonts w:ascii="Consolas" w:eastAsia="Times New Roman" w:hAnsi="Consolas" w:cs="Consolas"/>
-          <w:color w:val="24292E"/>
-          <w:szCs w:val="20"/>
-          <w:bdr w:val="none" w:sz="0" w:space="0" w:color="auto" w:frame="1"/>
-          <w:lang w:eastAsia="en-GB"/>
-        </w:rPr>
-        <w:t>&lt;</w:t>
-      </w:r>
-      <w:r>
-        <w:rPr>
-          <w:rFonts w:ascii="Consolas" w:eastAsia="Times New Roman" w:hAnsi="Consolas" w:cs="Consolas"/>
-          <w:color w:val="24292E"/>
-          <w:szCs w:val="20"/>
-          <w:bdr w:val="none" w:sz="0" w:space="0" w:color="auto" w:frame="1"/>
-          <w:lang w:eastAsia="en-GB"/>
-        </w:rPr>
-        <w:t>PROFILE</w:t>
-      </w:r>
-      <w:r>
-        <w:rPr>
-          <w:rFonts w:ascii="Consolas" w:eastAsia="Times New Roman" w:hAnsi="Consolas" w:cs="Consolas"/>
-          <w:color w:val="24292E"/>
-          <w:szCs w:val="20"/>
-          <w:bdr w:val="none" w:sz="0" w:space="0" w:color="auto" w:frame="1"/>
-          <w:lang w:eastAsia="en-GB"/>
-        </w:rPr>
-        <w:t>&gt;</w:t>
-      </w:r>
-      <w:r>
-        <w:rPr>
-          <w:rFonts w:ascii="Consolas" w:eastAsia="Times New Roman" w:hAnsi="Consolas" w:cs="Consolas"/>
-          <w:color w:val="24292E"/>
-          <w:szCs w:val="20"/>
-          <w:bdr w:val="none" w:sz="0" w:space="0" w:color="auto" w:frame="1"/>
-          <w:lang w:eastAsia="en-GB"/>
-        </w:rPr>
-        <w:t xml:space="preserve">   </w:t>
-      </w:r>
-      <w:r>
-        <w:rPr>
-          <w:rFonts w:ascii="Consolas" w:eastAsia="Times New Roman" w:hAnsi="Consolas" w:cs="Consolas"/>
-          <w:color w:val="24292E"/>
-          <w:szCs w:val="20"/>
-          <w:bdr w:val="none" w:sz="0" w:space="0" w:color="auto" w:frame="1"/>
-          <w:lang w:eastAsia="en-GB"/>
-        </w:rPr>
-        <w:t>Where profile is:</w:t>
+        <w:t>-</w:t>
+      </w:r>
+      <w:r>
+        <w:rPr>
+          <w:rFonts w:ascii="Consolas" w:eastAsia="Times New Roman" w:hAnsi="Consolas" w:cs="Consolas"/>
+          <w:color w:val="24292E"/>
+          <w:szCs w:val="20"/>
+          <w:bdr w:val="none" w:sz="0" w:space="0" w:color="auto" w:frame="1"/>
+          <w:lang w:eastAsia="en-GB"/>
+        </w:rPr>
+        <w:t>o</w:t>
+      </w:r>
+      <w:r>
+        <w:rPr>
+          <w:rFonts w:ascii="Consolas" w:eastAsia="Times New Roman" w:hAnsi="Consolas" w:cs="Consolas"/>
+          <w:color w:val="24292E"/>
+          <w:szCs w:val="20"/>
+          <w:bdr w:val="none" w:sz="0" w:space="0" w:color="auto" w:frame="1"/>
+          <w:lang w:eastAsia="en-GB"/>
+        </w:rPr>
+        <w:t xml:space="preserve"> </w:t>
+      </w:r>
+      <w:r>
+        <w:rPr>
+          <w:rFonts w:ascii="Consolas" w:eastAsia="Times New Roman" w:hAnsi="Consolas" w:cs="Consolas"/>
+          <w:color w:val="24292E"/>
+          <w:szCs w:val="20"/>
+          <w:bdr w:val="none" w:sz="0" w:space="0" w:color="auto" w:frame="1"/>
+          <w:lang w:eastAsia="en-GB"/>
+        </w:rPr>
+        <w:t>OPERATING_SYSTEM</w:t>
+      </w:r>
+      <w:r>
+        <w:rPr>
+          <w:rFonts w:ascii="Consolas" w:eastAsia="Times New Roman" w:hAnsi="Consolas" w:cs="Consolas"/>
+          <w:color w:val="24292E"/>
+          <w:szCs w:val="20"/>
+          <w:bdr w:val="none" w:sz="0" w:space="0" w:color="auto" w:frame="1"/>
+          <w:lang w:eastAsia="en-GB"/>
+        </w:rPr>
+        <w:t xml:space="preserve"> </w:t>
+      </w:r>
+      <w:r>
+        <w:rPr>
+          <w:rFonts w:ascii="Consolas" w:eastAsia="Times New Roman" w:hAnsi="Consolas" w:cs="Consolas"/>
+          <w:color w:val="24292E"/>
+          <w:szCs w:val="20"/>
+          <w:bdr w:val="none" w:sz="0" w:space="0" w:color="auto" w:frame="1"/>
+          <w:lang w:eastAsia="en-GB"/>
+        </w:rPr>
+        <w:t xml:space="preserve">Where </w:t>
+      </w:r>
+      <w:r>
+        <w:rPr>
+          <w:rFonts w:ascii="Consolas" w:eastAsia="Times New Roman" w:hAnsi="Consolas" w:cs="Consolas"/>
+          <w:color w:val="24292E"/>
+          <w:szCs w:val="20"/>
+          <w:bdr w:val="none" w:sz="0" w:space="0" w:color="auto" w:frame="1"/>
+          <w:lang w:eastAsia="en-GB"/>
+        </w:rPr>
+        <w:t>OS</w:t>
+      </w:r>
+      <w:r>
+        <w:rPr>
+          <w:rFonts w:ascii="Consolas" w:eastAsia="Times New Roman" w:hAnsi="Consolas" w:cs="Consolas"/>
+          <w:color w:val="24292E"/>
+          <w:szCs w:val="20"/>
+          <w:bdr w:val="none" w:sz="0" w:space="0" w:color="auto" w:frame="1"/>
+          <w:lang w:eastAsia="en-GB"/>
+        </w:rPr>
+        <w:t xml:space="preserve"> is:</w:t>
       </w:r>
     </w:p>
     <w:p>
@@ -862,7 +891,27 @@
           <w:bdr w:val="none" w:sz="0" w:space="0" w:color="auto" w:frame="1"/>
           <w:lang w:eastAsia="en-GB"/>
         </w:rPr>
-        <w:t xml:space="preserve"> bsd: Use</w:t>
+        <w:t xml:space="preserve"> android:</w:t>
+      </w:r>
+      <w:r>
+        <w:rPr>
+          <w:rFonts w:ascii="Consolas" w:eastAsia="Times New Roman" w:hAnsi="Consolas" w:cs="Consolas"/>
+          <w:color w:val="24292E"/>
+          <w:szCs w:val="20"/>
+          <w:bdr w:val="none" w:sz="0" w:space="0" w:color="auto" w:frame="1"/>
+          <w:lang w:eastAsia="en-GB"/>
+        </w:rPr>
+        <w:t xml:space="preserve"> </w:t>
+      </w:r>
+      <w:r>
+        <w:rPr>
+          <w:rFonts w:ascii="Consolas" w:eastAsia="Times New Roman" w:hAnsi="Consolas" w:cs="Consolas"/>
+          <w:color w:val="24292E"/>
+          <w:szCs w:val="20"/>
+          <w:bdr w:val="none" w:sz="0" w:space="0" w:color="auto" w:frame="1"/>
+          <w:lang w:eastAsia="en-GB"/>
+        </w:rPr>
+        <w:t>Use</w:t>
       </w:r>
       <w:r>
         <w:rPr>
@@ -882,7 +931,27 @@
           <w:bdr w:val="none" w:sz="0" w:space="0" w:color="auto" w:frame="1"/>
           <w:lang w:eastAsia="en-GB"/>
         </w:rPr>
-        <w:t xml:space="preserve"> to collect BSD artifacts.</w:t>
+        <w:t xml:space="preserve"> to collect A</w:t>
+      </w:r>
+      <w:r>
+        <w:rPr>
+          <w:rFonts w:ascii="Consolas" w:eastAsia="Times New Roman" w:hAnsi="Consolas" w:cs="Consolas"/>
+          <w:color w:val="24292E"/>
+          <w:szCs w:val="20"/>
+          <w:bdr w:val="none" w:sz="0" w:space="0" w:color="auto" w:frame="1"/>
+          <w:lang w:eastAsia="en-GB"/>
+        </w:rPr>
+        <w:t>ndroid</w:t>
+      </w:r>
+      <w:r>
+        <w:rPr>
+          <w:rFonts w:ascii="Consolas" w:eastAsia="Times New Roman" w:hAnsi="Consolas" w:cs="Consolas"/>
+          <w:color w:val="24292E"/>
+          <w:szCs w:val="20"/>
+          <w:bdr w:val="none" w:sz="0" w:space="0" w:color="auto" w:frame="1"/>
+          <w:lang w:eastAsia="en-GB"/>
+        </w:rPr>
+        <w:t xml:space="preserve"> artifacts.</w:t>
       </w:r>
     </w:p>
     <w:p>
@@ -924,7 +993,49 @@
           <w:bdr w:val="none" w:sz="0" w:space="0" w:color="auto" w:frame="1"/>
           <w:lang w:eastAsia="en-GB"/>
         </w:rPr>
-        <w:t xml:space="preserve"> linux: Use</w:t>
+        <w:t xml:space="preserve"> </w:t>
+      </w:r>
+      <w:proofErr w:type="spellStart"/>
+      <w:r>
+        <w:rPr>
+          <w:rFonts w:ascii="Consolas" w:eastAsia="Times New Roman" w:hAnsi="Consolas" w:cs="Consolas"/>
+          <w:color w:val="24292E"/>
+          <w:szCs w:val="20"/>
+          <w:bdr w:val="none" w:sz="0" w:space="0" w:color="auto" w:frame="1"/>
+          <w:lang w:eastAsia="en-GB"/>
+        </w:rPr>
+        <w:t>freebsd</w:t>
+      </w:r>
+      <w:proofErr w:type="spellEnd"/>
+      <w:r>
+        <w:rPr>
+          <w:rFonts w:ascii="Consolas" w:eastAsia="Times New Roman" w:hAnsi="Consolas" w:cs="Consolas"/>
+          <w:color w:val="24292E"/>
+          <w:szCs w:val="20"/>
+          <w:bdr w:val="none" w:sz="0" w:space="0" w:color="auto" w:frame="1"/>
+          <w:lang w:eastAsia="en-GB"/>
+        </w:rPr>
+        <w:t>:</w:t>
+      </w:r>
+      <w:r>
+        <w:rPr>
+          <w:rFonts w:ascii="Consolas" w:eastAsia="Times New Roman" w:hAnsi="Consolas" w:cs="Consolas"/>
+          <w:color w:val="24292E"/>
+          <w:szCs w:val="20"/>
+          <w:bdr w:val="none" w:sz="0" w:space="0" w:color="auto" w:frame="1"/>
+          <w:lang w:eastAsia="en-GB"/>
+        </w:rPr>
+        <w:t xml:space="preserve"> </w:t>
+      </w:r>
+      <w:r>
+        <w:rPr>
+          <w:rFonts w:ascii="Consolas" w:eastAsia="Times New Roman" w:hAnsi="Consolas" w:cs="Consolas"/>
+          <w:color w:val="24292E"/>
+          <w:szCs w:val="20"/>
+          <w:bdr w:val="none" w:sz="0" w:space="0" w:color="auto" w:frame="1"/>
+          <w:lang w:eastAsia="en-GB"/>
+        </w:rPr>
+        <w:t>Use</w:t>
       </w:r>
       <w:r>
         <w:rPr>
@@ -944,7 +1055,29 @@
           <w:bdr w:val="none" w:sz="0" w:space="0" w:color="auto" w:frame="1"/>
           <w:lang w:eastAsia="en-GB"/>
         </w:rPr>
-        <w:t xml:space="preserve"> to collect Linux artifacts.</w:t>
+        <w:t xml:space="preserve"> to collect </w:t>
+      </w:r>
+      <w:proofErr w:type="spellStart"/>
+      <w:r>
+        <w:rPr>
+          <w:rFonts w:ascii="Consolas" w:eastAsia="Times New Roman" w:hAnsi="Consolas" w:cs="Consolas"/>
+          <w:color w:val="24292E"/>
+          <w:szCs w:val="20"/>
+          <w:bdr w:val="none" w:sz="0" w:space="0" w:color="auto" w:frame="1"/>
+          <w:lang w:eastAsia="en-GB"/>
+        </w:rPr>
+        <w:t>freeBSD</w:t>
+      </w:r>
+      <w:proofErr w:type="spellEnd"/>
+      <w:r>
+        <w:rPr>
+          <w:rFonts w:ascii="Consolas" w:eastAsia="Times New Roman" w:hAnsi="Consolas" w:cs="Consolas"/>
+          <w:color w:val="24292E"/>
+          <w:szCs w:val="20"/>
+          <w:bdr w:val="none" w:sz="0" w:space="0" w:color="auto" w:frame="1"/>
+          <w:lang w:eastAsia="en-GB"/>
+        </w:rPr>
+        <w:t xml:space="preserve"> artifacts.</w:t>
       </w:r>
     </w:p>
     <w:p>
@@ -986,7 +1119,7 @@
           <w:bdr w:val="none" w:sz="0" w:space="0" w:color="auto" w:frame="1"/>
           <w:lang w:eastAsia="en-GB"/>
         </w:rPr>
-        <w:t xml:space="preserve"> macos: Use</w:t>
+        <w:t xml:space="preserve"> linux: Use</w:t>
       </w:r>
       <w:r>
         <w:rPr>
@@ -1006,7 +1139,7 @@
           <w:bdr w:val="none" w:sz="0" w:space="0" w:color="auto" w:frame="1"/>
           <w:lang w:eastAsia="en-GB"/>
         </w:rPr>
-        <w:t xml:space="preserve"> to collect macOS artifacts.</w:t>
+        <w:t xml:space="preserve"> to collect Linux artifacts.</w:t>
       </w:r>
     </w:p>
     <w:p>
@@ -1048,17 +1181,7 @@
           <w:bdr w:val="none" w:sz="0" w:space="0" w:color="auto" w:frame="1"/>
           <w:lang w:eastAsia="en-GB"/>
         </w:rPr>
-        <w:t xml:space="preserve"> </w:t>
-      </w:r>
-      <w:r>
-        <w:rPr>
-          <w:rFonts w:ascii="Consolas" w:eastAsia="Times New Roman" w:hAnsi="Consolas" w:cs="Consolas"/>
-          <w:color w:val="24292E"/>
-          <w:szCs w:val="20"/>
-          <w:bdr w:val="none" w:sz="0" w:space="0" w:color="auto" w:frame="1"/>
-          <w:lang w:eastAsia="en-GB"/>
-        </w:rPr>
-        <w:t>solaris: Use</w:t>
+        <w:t xml:space="preserve"> macos: Use</w:t>
       </w:r>
       <w:r>
         <w:rPr>
@@ -1078,7 +1201,7 @@
           <w:bdr w:val="none" w:sz="0" w:space="0" w:color="auto" w:frame="1"/>
           <w:lang w:eastAsia="en-GB"/>
         </w:rPr>
-        <w:t xml:space="preserve"> to collect Solaris artifacts.</w:t>
+        <w:t xml:space="preserve"> to collect macOS artifacts.</w:t>
       </w:r>
     </w:p>
     <w:p>
@@ -1112,6 +1235,100 @@
           <w:lang w:eastAsia="en-GB"/>
         </w:rPr>
       </w:pPr>
+      <w:r>
+        <w:rPr>
+          <w:rFonts w:ascii="Consolas" w:eastAsia="Times New Roman" w:hAnsi="Consolas" w:cs="Consolas"/>
+          <w:color w:val="24292E"/>
+          <w:szCs w:val="20"/>
+          <w:bdr w:val="none" w:sz="0" w:space="0" w:color="auto" w:frame="1"/>
+          <w:lang w:eastAsia="en-GB"/>
+        </w:rPr>
+        <w:t xml:space="preserve"> </w:t>
+      </w:r>
+      <w:proofErr w:type="spellStart"/>
+      <w:r>
+        <w:rPr>
+          <w:rFonts w:ascii="Consolas" w:eastAsia="Times New Roman" w:hAnsi="Consolas" w:cs="Consolas"/>
+          <w:color w:val="24292E"/>
+          <w:szCs w:val="20"/>
+          <w:bdr w:val="none" w:sz="0" w:space="0" w:color="auto" w:frame="1"/>
+          <w:lang w:eastAsia="en-GB"/>
+        </w:rPr>
+        <w:t>net</w:t>
+      </w:r>
+      <w:r>
+        <w:rPr>
+          <w:rFonts w:ascii="Consolas" w:eastAsia="Times New Roman" w:hAnsi="Consolas" w:cs="Consolas"/>
+          <w:color w:val="24292E"/>
+          <w:szCs w:val="20"/>
+          <w:bdr w:val="none" w:sz="0" w:space="0" w:color="auto" w:frame="1"/>
+          <w:lang w:eastAsia="en-GB"/>
+        </w:rPr>
+        <w:t>bsd</w:t>
+      </w:r>
+      <w:proofErr w:type="spellEnd"/>
+      <w:r>
+        <w:rPr>
+          <w:rFonts w:ascii="Consolas" w:eastAsia="Times New Roman" w:hAnsi="Consolas" w:cs="Consolas"/>
+          <w:color w:val="24292E"/>
+          <w:szCs w:val="20"/>
+          <w:bdr w:val="none" w:sz="0" w:space="0" w:color="auto" w:frame="1"/>
+          <w:lang w:eastAsia="en-GB"/>
+        </w:rPr>
+        <w:t>: Use</w:t>
+      </w:r>
+      <w:r>
+        <w:rPr>
+          <w:rFonts w:ascii="Consolas" w:eastAsia="Times New Roman" w:hAnsi="Consolas" w:cs="Consolas"/>
+          <w:color w:val="24292E"/>
+          <w:szCs w:val="20"/>
+          <w:bdr w:val="none" w:sz="0" w:space="0" w:color="auto" w:frame="1"/>
+          <w:lang w:eastAsia="en-GB"/>
+        </w:rPr>
+        <w:t>d</w:t>
+      </w:r>
+      <w:r>
+        <w:rPr>
+          <w:rFonts w:ascii="Consolas" w:eastAsia="Times New Roman" w:hAnsi="Consolas" w:cs="Consolas"/>
+          <w:color w:val="24292E"/>
+          <w:szCs w:val="20"/>
+          <w:bdr w:val="none" w:sz="0" w:space="0" w:color="auto" w:frame="1"/>
+          <w:lang w:eastAsia="en-GB"/>
+        </w:rPr>
+        <w:t xml:space="preserve"> to collect </w:t>
+      </w:r>
+      <w:proofErr w:type="spellStart"/>
+      <w:r>
+        <w:rPr>
+          <w:rFonts w:ascii="Consolas" w:eastAsia="Times New Roman" w:hAnsi="Consolas" w:cs="Consolas"/>
+          <w:color w:val="24292E"/>
+          <w:szCs w:val="20"/>
+          <w:bdr w:val="none" w:sz="0" w:space="0" w:color="auto" w:frame="1"/>
+          <w:lang w:eastAsia="en-GB"/>
+        </w:rPr>
+        <w:t>net</w:t>
+      </w:r>
+      <w:r>
+        <w:rPr>
+          <w:rFonts w:ascii="Consolas" w:eastAsia="Times New Roman" w:hAnsi="Consolas" w:cs="Consolas"/>
+          <w:color w:val="24292E"/>
+          <w:szCs w:val="20"/>
+          <w:bdr w:val="none" w:sz="0" w:space="0" w:color="auto" w:frame="1"/>
+          <w:lang w:eastAsia="en-GB"/>
+        </w:rPr>
+        <w:t>BSD</w:t>
+      </w:r>
+      <w:proofErr w:type="spellEnd"/>
+      <w:r>
+        <w:rPr>
+          <w:rFonts w:ascii="Consolas" w:eastAsia="Times New Roman" w:hAnsi="Consolas" w:cs="Consolas"/>
+          <w:color w:val="24292E"/>
+          <w:szCs w:val="20"/>
+          <w:bdr w:val="none" w:sz="0" w:space="0" w:color="auto" w:frame="1"/>
+          <w:lang w:eastAsia="en-GB"/>
+        </w:rPr>
+        <w:t xml:space="preserve"> artifacts.</w:t>
+      </w:r>
     </w:p>
     <w:p>
       <w:pPr>
@@ -1152,6 +1369,372 @@
           <w:bdr w:val="none" w:sz="0" w:space="0" w:color="auto" w:frame="1"/>
           <w:lang w:eastAsia="en-GB"/>
         </w:rPr>
+        <w:t xml:space="preserve"> </w:t>
+      </w:r>
+      <w:proofErr w:type="spellStart"/>
+      <w:r>
+        <w:rPr>
+          <w:rFonts w:ascii="Consolas" w:eastAsia="Times New Roman" w:hAnsi="Consolas" w:cs="Consolas"/>
+          <w:color w:val="24292E"/>
+          <w:szCs w:val="20"/>
+          <w:bdr w:val="none" w:sz="0" w:space="0" w:color="auto" w:frame="1"/>
+          <w:lang w:eastAsia="en-GB"/>
+        </w:rPr>
+        <w:t>netscaler</w:t>
+      </w:r>
+      <w:proofErr w:type="spellEnd"/>
+      <w:r>
+        <w:rPr>
+          <w:rFonts w:ascii="Consolas" w:eastAsia="Times New Roman" w:hAnsi="Consolas" w:cs="Consolas"/>
+          <w:color w:val="24292E"/>
+          <w:szCs w:val="20"/>
+          <w:bdr w:val="none" w:sz="0" w:space="0" w:color="auto" w:frame="1"/>
+          <w:lang w:eastAsia="en-GB"/>
+        </w:rPr>
+        <w:t>:</w:t>
+      </w:r>
+      <w:r>
+        <w:rPr>
+          <w:rFonts w:ascii="Consolas" w:eastAsia="Times New Roman" w:hAnsi="Consolas" w:cs="Consolas"/>
+          <w:color w:val="24292E"/>
+          <w:szCs w:val="20"/>
+          <w:bdr w:val="none" w:sz="0" w:space="0" w:color="auto" w:frame="1"/>
+          <w:lang w:eastAsia="en-GB"/>
+        </w:rPr>
+        <w:t xml:space="preserve"> </w:t>
+      </w:r>
+      <w:r>
+        <w:rPr>
+          <w:rFonts w:ascii="Consolas" w:eastAsia="Times New Roman" w:hAnsi="Consolas" w:cs="Consolas"/>
+          <w:color w:val="24292E"/>
+          <w:szCs w:val="20"/>
+          <w:bdr w:val="none" w:sz="0" w:space="0" w:color="auto" w:frame="1"/>
+          <w:lang w:eastAsia="en-GB"/>
+        </w:rPr>
+        <w:t>Use</w:t>
+      </w:r>
+      <w:r>
+        <w:rPr>
+          <w:rFonts w:ascii="Consolas" w:eastAsia="Times New Roman" w:hAnsi="Consolas" w:cs="Consolas"/>
+          <w:color w:val="24292E"/>
+          <w:szCs w:val="20"/>
+          <w:bdr w:val="none" w:sz="0" w:space="0" w:color="auto" w:frame="1"/>
+          <w:lang w:eastAsia="en-GB"/>
+        </w:rPr>
+        <w:t>d</w:t>
+      </w:r>
+      <w:r>
+        <w:rPr>
+          <w:rFonts w:ascii="Consolas" w:eastAsia="Times New Roman" w:hAnsi="Consolas" w:cs="Consolas"/>
+          <w:color w:val="24292E"/>
+          <w:szCs w:val="20"/>
+          <w:bdr w:val="none" w:sz="0" w:space="0" w:color="auto" w:frame="1"/>
+          <w:lang w:eastAsia="en-GB"/>
+        </w:rPr>
+        <w:t xml:space="preserve"> to collect </w:t>
+      </w:r>
+      <w:proofErr w:type="spellStart"/>
+      <w:r>
+        <w:rPr>
+          <w:rFonts w:ascii="Consolas" w:eastAsia="Times New Roman" w:hAnsi="Consolas" w:cs="Consolas"/>
+          <w:color w:val="24292E"/>
+          <w:szCs w:val="20"/>
+          <w:bdr w:val="none" w:sz="0" w:space="0" w:color="auto" w:frame="1"/>
+          <w:lang w:eastAsia="en-GB"/>
+        </w:rPr>
+        <w:t>Netscaler</w:t>
+      </w:r>
+      <w:proofErr w:type="spellEnd"/>
+      <w:r>
+        <w:rPr>
+          <w:rFonts w:ascii="Consolas" w:eastAsia="Times New Roman" w:hAnsi="Consolas" w:cs="Consolas"/>
+          <w:color w:val="24292E"/>
+          <w:szCs w:val="20"/>
+          <w:bdr w:val="none" w:sz="0" w:space="0" w:color="auto" w:frame="1"/>
+          <w:lang w:eastAsia="en-GB"/>
+        </w:rPr>
+        <w:t xml:space="preserve"> artifacts.</w:t>
+      </w:r>
+    </w:p>
+    <w:p>
+      <w:pPr>
+        <w:shd w:val="clear" w:color="auto" w:fill="F6F8FA"/>
+        <w:tabs>
+          <w:tab w:val="left" w:pos="916"/>
+          <w:tab w:val="left" w:pos="1832"/>
+          <w:tab w:val="left" w:pos="2748"/>
+          <w:tab w:val="left" w:pos="3664"/>
+          <w:tab w:val="left" w:pos="4580"/>
+          <w:tab w:val="left" w:pos="5496"/>
+          <w:tab w:val="left" w:pos="6412"/>
+          <w:tab w:val="left" w:pos="7328"/>
+          <w:tab w:val="left" w:pos="8244"/>
+          <w:tab w:val="left" w:pos="9160"/>
+          <w:tab w:val="left" w:pos="10076"/>
+          <w:tab w:val="left" w:pos="10992"/>
+          <w:tab w:val="left" w:pos="11908"/>
+          <w:tab w:val="left" w:pos="12824"/>
+          <w:tab w:val="left" w:pos="13740"/>
+          <w:tab w:val="left" w:pos="14656"/>
+        </w:tabs>
+        <w:spacing w:after="0" w:line="240" w:lineRule="auto"/>
+        <w:jc w:val="left"/>
+        <w:rPr>
+          <w:rFonts w:ascii="Consolas" w:eastAsia="Times New Roman" w:hAnsi="Consolas" w:cs="Consolas"/>
+          <w:color w:val="24292E"/>
+          <w:szCs w:val="20"/>
+          <w:bdr w:val="none" w:sz="0" w:space="0" w:color="auto" w:frame="1"/>
+          <w:lang w:eastAsia="en-GB"/>
+        </w:rPr>
+      </w:pPr>
+      <w:r>
+        <w:rPr>
+          <w:rFonts w:ascii="Consolas" w:eastAsia="Times New Roman" w:hAnsi="Consolas" w:cs="Consolas"/>
+          <w:color w:val="24292E"/>
+          <w:szCs w:val="20"/>
+          <w:bdr w:val="none" w:sz="0" w:space="0" w:color="auto" w:frame="1"/>
+          <w:lang w:eastAsia="en-GB"/>
+        </w:rPr>
+        <w:t xml:space="preserve"> </w:t>
+      </w:r>
+      <w:proofErr w:type="spellStart"/>
+      <w:r>
+        <w:rPr>
+          <w:rFonts w:ascii="Consolas" w:eastAsia="Times New Roman" w:hAnsi="Consolas" w:cs="Consolas"/>
+          <w:color w:val="24292E"/>
+          <w:szCs w:val="20"/>
+          <w:bdr w:val="none" w:sz="0" w:space="0" w:color="auto" w:frame="1"/>
+          <w:lang w:eastAsia="en-GB"/>
+        </w:rPr>
+        <w:t>openbsd</w:t>
+      </w:r>
+      <w:proofErr w:type="spellEnd"/>
+      <w:r>
+        <w:rPr>
+          <w:rFonts w:ascii="Consolas" w:eastAsia="Times New Roman" w:hAnsi="Consolas" w:cs="Consolas"/>
+          <w:color w:val="24292E"/>
+          <w:szCs w:val="20"/>
+          <w:bdr w:val="none" w:sz="0" w:space="0" w:color="auto" w:frame="1"/>
+          <w:lang w:eastAsia="en-GB"/>
+        </w:rPr>
+        <w:t>:</w:t>
+      </w:r>
+      <w:r>
+        <w:rPr>
+          <w:rFonts w:ascii="Consolas" w:eastAsia="Times New Roman" w:hAnsi="Consolas" w:cs="Consolas"/>
+          <w:color w:val="24292E"/>
+          <w:szCs w:val="20"/>
+          <w:bdr w:val="none" w:sz="0" w:space="0" w:color="auto" w:frame="1"/>
+          <w:lang w:eastAsia="en-GB"/>
+        </w:rPr>
+        <w:t xml:space="preserve"> </w:t>
+      </w:r>
+      <w:r>
+        <w:rPr>
+          <w:rFonts w:ascii="Consolas" w:eastAsia="Times New Roman" w:hAnsi="Consolas" w:cs="Consolas"/>
+          <w:color w:val="24292E"/>
+          <w:szCs w:val="20"/>
+          <w:bdr w:val="none" w:sz="0" w:space="0" w:color="auto" w:frame="1"/>
+          <w:lang w:eastAsia="en-GB"/>
+        </w:rPr>
+        <w:t>Use</w:t>
+      </w:r>
+      <w:r>
+        <w:rPr>
+          <w:rFonts w:ascii="Consolas" w:eastAsia="Times New Roman" w:hAnsi="Consolas" w:cs="Consolas"/>
+          <w:color w:val="24292E"/>
+          <w:szCs w:val="20"/>
+          <w:bdr w:val="none" w:sz="0" w:space="0" w:color="auto" w:frame="1"/>
+          <w:lang w:eastAsia="en-GB"/>
+        </w:rPr>
+        <w:t>d</w:t>
+      </w:r>
+      <w:r>
+        <w:rPr>
+          <w:rFonts w:ascii="Consolas" w:eastAsia="Times New Roman" w:hAnsi="Consolas" w:cs="Consolas"/>
+          <w:color w:val="24292E"/>
+          <w:szCs w:val="20"/>
+          <w:bdr w:val="none" w:sz="0" w:space="0" w:color="auto" w:frame="1"/>
+          <w:lang w:eastAsia="en-GB"/>
+        </w:rPr>
+        <w:t xml:space="preserve"> to collect </w:t>
+      </w:r>
+      <w:r>
+        <w:rPr>
+          <w:rFonts w:ascii="Consolas" w:eastAsia="Times New Roman" w:hAnsi="Consolas" w:cs="Consolas"/>
+          <w:color w:val="24292E"/>
+          <w:szCs w:val="20"/>
+          <w:bdr w:val="none" w:sz="0" w:space="0" w:color="auto" w:frame="1"/>
+          <w:lang w:eastAsia="en-GB"/>
+        </w:rPr>
+        <w:t>OpenBSD</w:t>
+      </w:r>
+      <w:r>
+        <w:rPr>
+          <w:rFonts w:ascii="Consolas" w:eastAsia="Times New Roman" w:hAnsi="Consolas" w:cs="Consolas"/>
+          <w:color w:val="24292E"/>
+          <w:szCs w:val="20"/>
+          <w:bdr w:val="none" w:sz="0" w:space="0" w:color="auto" w:frame="1"/>
+          <w:lang w:eastAsia="en-GB"/>
+        </w:rPr>
+        <w:t xml:space="preserve"> artifacts.</w:t>
+      </w:r>
+    </w:p>
+    <w:p>
+      <w:pPr>
+        <w:shd w:val="clear" w:color="auto" w:fill="F6F8FA"/>
+        <w:tabs>
+          <w:tab w:val="left" w:pos="916"/>
+          <w:tab w:val="left" w:pos="1832"/>
+          <w:tab w:val="left" w:pos="2748"/>
+          <w:tab w:val="left" w:pos="3664"/>
+          <w:tab w:val="left" w:pos="4580"/>
+          <w:tab w:val="left" w:pos="5496"/>
+          <w:tab w:val="left" w:pos="6412"/>
+          <w:tab w:val="left" w:pos="7328"/>
+          <w:tab w:val="left" w:pos="8244"/>
+          <w:tab w:val="left" w:pos="9160"/>
+          <w:tab w:val="left" w:pos="10076"/>
+          <w:tab w:val="left" w:pos="10992"/>
+          <w:tab w:val="left" w:pos="11908"/>
+          <w:tab w:val="left" w:pos="12824"/>
+          <w:tab w:val="left" w:pos="13740"/>
+          <w:tab w:val="left" w:pos="14656"/>
+        </w:tabs>
+        <w:spacing w:after="0" w:line="240" w:lineRule="auto"/>
+        <w:jc w:val="left"/>
+        <w:rPr>
+          <w:rFonts w:ascii="Consolas" w:eastAsia="Times New Roman" w:hAnsi="Consolas" w:cs="Consolas"/>
+          <w:color w:val="24292E"/>
+          <w:szCs w:val="20"/>
+          <w:bdr w:val="none" w:sz="0" w:space="0" w:color="auto" w:frame="1"/>
+          <w:lang w:eastAsia="en-GB"/>
+        </w:rPr>
+      </w:pPr>
+      <w:r>
+        <w:rPr>
+          <w:rFonts w:ascii="Consolas" w:eastAsia="Times New Roman" w:hAnsi="Consolas" w:cs="Consolas"/>
+          <w:color w:val="24292E"/>
+          <w:szCs w:val="20"/>
+          <w:bdr w:val="none" w:sz="0" w:space="0" w:color="auto" w:frame="1"/>
+          <w:lang w:eastAsia="en-GB"/>
+        </w:rPr>
+        <w:t xml:space="preserve"> </w:t>
+      </w:r>
+      <w:proofErr w:type="spellStart"/>
+      <w:r>
+        <w:rPr>
+          <w:rFonts w:ascii="Consolas" w:eastAsia="Times New Roman" w:hAnsi="Consolas" w:cs="Consolas"/>
+          <w:color w:val="24292E"/>
+          <w:szCs w:val="20"/>
+          <w:bdr w:val="none" w:sz="0" w:space="0" w:color="auto" w:frame="1"/>
+          <w:lang w:eastAsia="en-GB"/>
+        </w:rPr>
+        <w:t>solaris</w:t>
+      </w:r>
+      <w:proofErr w:type="spellEnd"/>
+      <w:r>
+        <w:rPr>
+          <w:rFonts w:ascii="Consolas" w:eastAsia="Times New Roman" w:hAnsi="Consolas" w:cs="Consolas"/>
+          <w:color w:val="24292E"/>
+          <w:szCs w:val="20"/>
+          <w:bdr w:val="none" w:sz="0" w:space="0" w:color="auto" w:frame="1"/>
+          <w:lang w:eastAsia="en-GB"/>
+        </w:rPr>
+        <w:t>: Use</w:t>
+      </w:r>
+      <w:r>
+        <w:rPr>
+          <w:rFonts w:ascii="Consolas" w:eastAsia="Times New Roman" w:hAnsi="Consolas" w:cs="Consolas"/>
+          <w:color w:val="24292E"/>
+          <w:szCs w:val="20"/>
+          <w:bdr w:val="none" w:sz="0" w:space="0" w:color="auto" w:frame="1"/>
+          <w:lang w:eastAsia="en-GB"/>
+        </w:rPr>
+        <w:t>d</w:t>
+      </w:r>
+      <w:r>
+        <w:rPr>
+          <w:rFonts w:ascii="Consolas" w:eastAsia="Times New Roman" w:hAnsi="Consolas" w:cs="Consolas"/>
+          <w:color w:val="24292E"/>
+          <w:szCs w:val="20"/>
+          <w:bdr w:val="none" w:sz="0" w:space="0" w:color="auto" w:frame="1"/>
+          <w:lang w:eastAsia="en-GB"/>
+        </w:rPr>
+        <w:t xml:space="preserve"> to collect Solaris artifacts.</w:t>
+      </w:r>
+    </w:p>
+    <w:p>
+      <w:pPr>
+        <w:shd w:val="clear" w:color="auto" w:fill="F6F8FA"/>
+        <w:tabs>
+          <w:tab w:val="left" w:pos="916"/>
+          <w:tab w:val="left" w:pos="1832"/>
+          <w:tab w:val="left" w:pos="2748"/>
+          <w:tab w:val="left" w:pos="3664"/>
+          <w:tab w:val="left" w:pos="4580"/>
+          <w:tab w:val="left" w:pos="5496"/>
+          <w:tab w:val="left" w:pos="6412"/>
+          <w:tab w:val="left" w:pos="7328"/>
+          <w:tab w:val="left" w:pos="8244"/>
+          <w:tab w:val="left" w:pos="9160"/>
+          <w:tab w:val="left" w:pos="10076"/>
+          <w:tab w:val="left" w:pos="10992"/>
+          <w:tab w:val="left" w:pos="11908"/>
+          <w:tab w:val="left" w:pos="12824"/>
+          <w:tab w:val="left" w:pos="13740"/>
+          <w:tab w:val="left" w:pos="14656"/>
+        </w:tabs>
+        <w:spacing w:after="0" w:line="240" w:lineRule="auto"/>
+        <w:jc w:val="left"/>
+        <w:rPr>
+          <w:rFonts w:ascii="Consolas" w:eastAsia="Times New Roman" w:hAnsi="Consolas" w:cs="Consolas"/>
+          <w:color w:val="24292E"/>
+          <w:szCs w:val="20"/>
+          <w:bdr w:val="none" w:sz="0" w:space="0" w:color="auto" w:frame="1"/>
+          <w:lang w:eastAsia="en-GB"/>
+        </w:rPr>
+      </w:pPr>
+    </w:p>
+    <w:p>
+      <w:pPr>
+        <w:shd w:val="clear" w:color="auto" w:fill="F6F8FA"/>
+        <w:tabs>
+          <w:tab w:val="left" w:pos="916"/>
+          <w:tab w:val="left" w:pos="1832"/>
+          <w:tab w:val="left" w:pos="2748"/>
+          <w:tab w:val="left" w:pos="3664"/>
+          <w:tab w:val="left" w:pos="4580"/>
+          <w:tab w:val="left" w:pos="5496"/>
+          <w:tab w:val="left" w:pos="6412"/>
+          <w:tab w:val="left" w:pos="7328"/>
+          <w:tab w:val="left" w:pos="8244"/>
+          <w:tab w:val="left" w:pos="9160"/>
+          <w:tab w:val="left" w:pos="10076"/>
+          <w:tab w:val="left" w:pos="10992"/>
+          <w:tab w:val="left" w:pos="11908"/>
+          <w:tab w:val="left" w:pos="12824"/>
+          <w:tab w:val="left" w:pos="13740"/>
+          <w:tab w:val="left" w:pos="14656"/>
+        </w:tabs>
+        <w:spacing w:after="0" w:line="240" w:lineRule="auto"/>
+        <w:jc w:val="left"/>
+        <w:rPr>
+          <w:rFonts w:ascii="Consolas" w:eastAsia="Times New Roman" w:hAnsi="Consolas" w:cs="Consolas"/>
+          <w:color w:val="24292E"/>
+          <w:szCs w:val="20"/>
+          <w:bdr w:val="none" w:sz="0" w:space="0" w:color="auto" w:frame="1"/>
+          <w:lang w:eastAsia="en-GB"/>
+        </w:rPr>
+      </w:pPr>
+      <w:r>
+        <w:rPr>
+          <w:rFonts w:ascii="Consolas" w:eastAsia="Times New Roman" w:hAnsi="Consolas" w:cs="Consolas"/>
+          <w:color w:val="24292E"/>
+          <w:szCs w:val="20"/>
+          <w:bdr w:val="none" w:sz="0" w:space="0" w:color="auto" w:frame="1"/>
+          <w:lang w:eastAsia="en-GB"/>
+        </w:rPr>
         <w:t>Ex.</w:t>
       </w:r>
       <w:proofErr w:type="gramStart"/>
@@ -1206,17 +1789,57 @@
           <w:bdr w:val="none" w:sz="0" w:space="0" w:color="auto" w:frame="1"/>
           <w:lang w:eastAsia="en-GB"/>
         </w:rPr>
-        <w:t xml:space="preserve"> -a </w:t>
-      </w:r>
-      <w:r>
-        <w:rPr>
-          <w:rFonts w:ascii="Consolas" w:eastAsia="Times New Roman" w:hAnsi="Consolas" w:cs="Consolas"/>
-          <w:color w:val="24292E"/>
-          <w:szCs w:val="20"/>
-          <w:bdr w:val="none" w:sz="0" w:space="0" w:color="auto" w:frame="1"/>
-          <w:lang w:eastAsia="en-GB"/>
-        </w:rPr>
-        <w:t xml:space="preserve">-P </w:t>
+        <w:t xml:space="preserve"> -</w:t>
+      </w:r>
+      <w:r>
+        <w:rPr>
+          <w:rFonts w:ascii="Consolas" w:eastAsia="Times New Roman" w:hAnsi="Consolas" w:cs="Consolas"/>
+          <w:color w:val="24292E"/>
+          <w:szCs w:val="20"/>
+          <w:bdr w:val="none" w:sz="0" w:space="0" w:color="auto" w:frame="1"/>
+          <w:lang w:eastAsia="en-GB"/>
+        </w:rPr>
+        <w:t>p full</w:t>
+      </w:r>
+      <w:r>
+        <w:rPr>
+          <w:rFonts w:ascii="Consolas" w:eastAsia="Times New Roman" w:hAnsi="Consolas" w:cs="Consolas"/>
+          <w:color w:val="24292E"/>
+          <w:szCs w:val="20"/>
+          <w:bdr w:val="none" w:sz="0" w:space="0" w:color="auto" w:frame="1"/>
+          <w:lang w:eastAsia="en-GB"/>
+        </w:rPr>
+        <w:t xml:space="preserve"> </w:t>
+      </w:r>
+      <w:r>
+        <w:rPr>
+          <w:rFonts w:ascii="Consolas" w:eastAsia="Times New Roman" w:hAnsi="Consolas" w:cs="Consolas"/>
+          <w:color w:val="24292E"/>
+          <w:szCs w:val="20"/>
+          <w:bdr w:val="none" w:sz="0" w:space="0" w:color="auto" w:frame="1"/>
+          <w:lang w:eastAsia="en-GB"/>
+        </w:rPr>
+        <w:t>-</w:t>
+      </w:r>
+      <w:r>
+        <w:rPr>
+          <w:rFonts w:ascii="Consolas" w:eastAsia="Times New Roman" w:hAnsi="Consolas" w:cs="Consolas"/>
+          <w:color w:val="24292E"/>
+          <w:szCs w:val="20"/>
+          <w:bdr w:val="none" w:sz="0" w:space="0" w:color="auto" w:frame="1"/>
+          <w:lang w:eastAsia="en-GB"/>
+        </w:rPr>
+        <w:t>o</w:t>
+      </w:r>
+      <w:r>
+        <w:rPr>
+          <w:rFonts w:ascii="Consolas" w:eastAsia="Times New Roman" w:hAnsi="Consolas" w:cs="Consolas"/>
+          <w:color w:val="24292E"/>
+          <w:szCs w:val="20"/>
+          <w:bdr w:val="none" w:sz="0" w:space="0" w:color="auto" w:frame="1"/>
+          <w:lang w:eastAsia="en-GB"/>
+        </w:rPr>
+        <w:t xml:space="preserve"> </w:t>
       </w:r>
       <w:proofErr w:type="spellStart"/>
       <w:r>
@@ -1336,7 +1959,6 @@
         <w:t xml:space="preserve"> then used to share forensic image.</w:t>
       </w:r>
     </w:p>
-    <w:p/>
     <w:sectPr>
       <w:headerReference w:type="default" r:id="rId9"/>
       <w:footerReference w:type="default" r:id="rId10"/>
@@ -1409,10 +2031,16 @@
       </w:tabs>
     </w:pPr>
     <w:r>
-      <w:t>V202012</w:t>
+      <w:t>V2021</w:t>
     </w:r>
     <w:r>
-      <w:t>22</w:t>
+      <w:t>11</w:t>
+    </w:r>
+    <w:r>
+      <w:t>2</w:t>
+    </w:r>
+    <w:r>
+      <w:t>1</w:t>
     </w:r>
     <w:r>
       <w:tab/>
@@ -1438,27 +2066,14 @@
     <w:r>
       <w:t>/</w:t>
     </w:r>
-    <w:r>
-      <w:fldChar w:fldCharType="begin"/>
-    </w:r>
-    <w:r>
-      <w:instrText xml:space="preserve"> NUMPAGES   \* MERGEFORMAT </w:instrText>
-    </w:r>
-    <w:r>
-      <w:fldChar w:fldCharType="separate"/>
-    </w:r>
-    <w:r>
-      <w:rPr>
-        <w:noProof/>
-      </w:rPr>
-      <w:t>2</w:t>
-    </w:r>
-    <w:r>
-      <w:rPr>
-        <w:noProof/>
-      </w:rPr>
-      <w:fldChar w:fldCharType="end"/>
-    </w:r>
+    <w:fldSimple w:instr=" NUMPAGES   \* MERGEFORMAT ">
+      <w:r>
+        <w:rPr>
+          <w:noProof/>
+        </w:rPr>
+        <w:t>2</w:t>
+      </w:r>
+    </w:fldSimple>
   </w:p>
 </w:ftr>
 </file>
@@ -1483,6 +2098,35 @@
       <w:r>
         <w:continuationSeparator/>
       </w:r>
+    </w:p>
+  </w:footnote>
+  <w:footnote w:id="1">
+    <w:p>
+      <w:pPr>
+        <w:pStyle w:val="FootnoteText"/>
+      </w:pPr>
+      <w:r>
+        <w:rPr>
+          <w:rStyle w:val="FootnoteReference"/>
+        </w:rPr>
+        <w:footnoteRef/>
+      </w:r>
+      <w:r>
+        <w:t xml:space="preserve"> </w:t>
+      </w:r>
+      <w:hyperlink r:id="rId1" w:history="1">
+        <w:r>
+          <w:rPr>
+            <w:rStyle w:val="Hyperlink"/>
+          </w:rPr>
+          <w:t>https://tclahr.github.io/uac-docs/#command-line-options</w:t>
+        </w:r>
+      </w:hyperlink>
+    </w:p>
+    <w:p>
+      <w:pPr>
+        <w:pStyle w:val="FootnoteText"/>
+      </w:pPr>
     </w:p>
   </w:footnote>
 </w:footnotes>
@@ -1512,21 +2156,11 @@
     <w:r>
       <w:tab/>
     </w:r>
-    <w:r>
-      <w:fldChar w:fldCharType="begin"/>
-    </w:r>
-    <w:r>
-      <w:instrText xml:space="preserve"> TITLE   \* MERGEFORMAT </w:instrText>
-    </w:r>
-    <w:r>
-      <w:fldChar w:fldCharType="separate"/>
-    </w:r>
-    <w:r>
-      <w:t>Unix Live Triage with UAC</w:t>
-    </w:r>
-    <w:r>
-      <w:fldChar w:fldCharType="end"/>
-    </w:r>
+    <w:fldSimple w:instr=" TITLE   \* MERGEFORMAT ">
+      <w:r>
+        <w:t>Unix Live Triage with UAC</w:t>
+      </w:r>
+    </w:fldSimple>
   </w:p>
 </w:hdr>
 </file>

</xml_diff>